<commit_message>
Update PLANEACIÓN ESTRATÉGICA SOAPI  INFRAESTRUCTURAS Y DOTACIONES.docx
</commit_message>
<xml_diff>
--- a/SeguimientosSOAPI/PLANEACIÓN ESTRATÉGICA SOAPI  INFRAESTRUCTURAS Y DOTACIONES.docx
+++ b/SeguimientosSOAPI/PLANEACIÓN ESTRATÉGICA SOAPI  INFRAESTRUCTURAS Y DOTACIONES.docx
@@ -1,6 +1,6 @@
 
 <file path=word/document.xml><?xml version="1.0" encoding="utf-8"?>
-<w:document xmlns:wpc="http://schemas.microsoft.com/office/word/2010/wordprocessingCanvas" xmlns:cx="http://schemas.microsoft.com/office/drawing/2014/chartex" xmlns:cx1="http://schemas.microsoft.com/office/drawing/2015/9/8/chartex" xmlns:cx2="http://schemas.microsoft.com/office/drawing/2015/10/21/chartex" xmlns:cx3="http://schemas.microsoft.com/office/drawing/2016/5/9/chartex" xmlns:cx4="http://schemas.microsoft.com/office/drawing/2016/5/10/chartex" xmlns:cx5="http://schemas.microsoft.com/office/drawing/2016/5/11/chartex" xmlns:cx6="http://schemas.microsoft.com/office/drawing/2016/5/12/chartex" xmlns:cx7="http://schemas.microsoft.com/office/drawing/2016/5/13/chartex" xmlns:cx8="http://schemas.microsoft.com/office/drawing/2016/5/14/chartex" xmlns:mc="http://schemas.openxmlformats.org/markup-compatibility/2006" xmlns:aink="http://schemas.microsoft.com/office/drawing/2016/ink" xmlns:am3d="http://schemas.microsoft.com/office/drawing/2017/model3d" xmlns:o="urn:schemas-microsoft-com:office:office" xmlns:r="http://schemas.openxmlformats.org/officeDocument/2006/relationships" xmlns:m="http://schemas.openxmlformats.org/officeDocument/2006/math" xmlns:v="urn:schemas-microsoft-com:vml" xmlns:wp14="http://schemas.microsoft.com/office/word/2010/wordprocessingDrawing" xmlns:wp="http://schemas.openxmlformats.org/drawingml/2006/wordprocessingDrawing" xmlns:w10="urn:schemas-microsoft-com:office:word" xmlns:w="http://schemas.openxmlformats.org/wordprocessingml/2006/main" xmlns:w14="http://schemas.microsoft.com/office/word/2010/wordml" xmlns:w15="http://schemas.microsoft.com/office/word/2012/wordml" xmlns:w16cid="http://schemas.microsoft.com/office/word/2016/wordml/cid" xmlns:w16se="http://schemas.microsoft.com/office/word/2015/wordml/symex" xmlns:wpg="http://schemas.microsoft.com/office/word/2010/wordprocessingGroup" xmlns:wpi="http://schemas.microsoft.com/office/word/2010/wordprocessingInk" xmlns:wne="http://schemas.microsoft.com/office/word/2006/wordml" xmlns:wps="http://schemas.microsoft.com/office/word/2010/wordprocessingShape" mc:Ignorable="w14 w15 w16se w16cid wp14">
+<w:document xmlns:wpc="http://schemas.microsoft.com/office/word/2010/wordprocessingCanvas" xmlns:cx="http://schemas.microsoft.com/office/drawing/2014/chartex" xmlns:mc="http://schemas.openxmlformats.org/markup-compatibility/2006" xmlns:o="urn:schemas-microsoft-com:office:office" xmlns:r="http://schemas.openxmlformats.org/officeDocument/2006/relationships" xmlns:m="http://schemas.openxmlformats.org/officeDocument/2006/math" xmlns:v="urn:schemas-microsoft-com:vml" xmlns:wp14="http://schemas.microsoft.com/office/word/2010/wordprocessingDrawing" xmlns:wp="http://schemas.openxmlformats.org/drawingml/2006/wordprocessingDrawing" xmlns:w10="urn:schemas-microsoft-com:office:word" xmlns:w="http://schemas.openxmlformats.org/wordprocessingml/2006/main" xmlns:w14="http://schemas.microsoft.com/office/word/2010/wordml" xmlns:w15="http://schemas.microsoft.com/office/word/2012/wordml" xmlns:w16se="http://schemas.microsoft.com/office/word/2015/wordml/symex" xmlns:wpg="http://schemas.microsoft.com/office/word/2010/wordprocessingGroup" xmlns:wpi="http://schemas.microsoft.com/office/word/2010/wordprocessingInk" xmlns:wne="http://schemas.microsoft.com/office/word/2006/wordml" xmlns:wps="http://schemas.microsoft.com/office/word/2010/wordprocessingShape" mc:Ignorable="w14 w15 w16se wp14">
   <w:body>
     <w:p>
       <w:pPr>
@@ -762,31 +762,7 @@
                 <w:color w:val="000000"/>
                 <w:lang w:eastAsia="es-CO"/>
               </w:rPr>
-              <w:t xml:space="preserve">En la gestión de </w:t>
-            </w:r>
-            <w:r>
-              <w:rPr>
-                <w:rFonts w:eastAsia="Times New Roman" w:cs="Calibri"/>
-                <w:color w:val="000000"/>
-                <w:lang w:eastAsia="es-CO"/>
-              </w:rPr>
-              <w:t xml:space="preserve">compra de dotaciones </w:t>
-            </w:r>
-            <w:r>
-              <w:rPr>
-                <w:rFonts w:eastAsia="Times New Roman" w:cs="Calibri"/>
-                <w:color w:val="000000"/>
-                <w:lang w:eastAsia="es-CO"/>
-              </w:rPr>
-              <w:t>por parte de</w:t>
-            </w:r>
-            <w:r>
-              <w:rPr>
-                <w:rFonts w:eastAsia="Times New Roman" w:cs="Calibri"/>
-                <w:color w:val="000000"/>
-                <w:lang w:eastAsia="es-CO"/>
-              </w:rPr>
-              <w:t xml:space="preserve"> otros aportantes (entes territoriales, CONPES, Regalías, Donaciones), se proporciona desde el equipo el Listado de mínimos de Dotación requeridos con los datos específicos de cada infraestructura. Este listado se genera con un aplicativo</w:t>
+              <w:t>En la gestión de compra de dotaciones por parte de otros aportantes (entes territoriales, CONPES, Regalías, Donaciones), se proporciona desde el equipo el Listado de mínimos de Dotación requeridos con los datos específicos de cada infraestructura. Este listado se genera con un aplicativo</w:t>
             </w:r>
             <w:r>
               <w:rPr>
@@ -1797,6 +1773,7 @@
                 <w:color w:val="000000"/>
                 <w:lang w:eastAsia="es-CO"/>
               </w:rPr>
+              <w:lastRenderedPageBreak/>
               <w:t>Seguimiento a avance infraestructuras en construcción con recursos CONPES</w:t>
             </w:r>
           </w:p>
@@ -3535,15 +3512,7 @@
                 <w:color w:val="000000"/>
                 <w:lang w:eastAsia="es-CO"/>
               </w:rPr>
-              <w:t xml:space="preserve">- </w:t>
-            </w:r>
-            <w:r>
-              <w:rPr>
-                <w:rFonts w:eastAsia="Times New Roman" w:cs="Calibri"/>
-                <w:color w:val="000000"/>
-                <w:lang w:eastAsia="es-CO"/>
-              </w:rPr>
-              <w:t>Grupo de Infraestructura inmobiliaria de la Dirección Administrativa ICBF</w:t>
+              <w:t>- Grupo de Infraestructura inmobiliaria de la Dirección Administrativa ICBF</w:t>
             </w:r>
           </w:p>
         </w:tc>
@@ -3627,15 +3596,7 @@
                 <w:color w:val="000000"/>
                 <w:lang w:eastAsia="es-CO"/>
               </w:rPr>
-              <w:t xml:space="preserve">- </w:t>
-            </w:r>
-            <w:r>
-              <w:rPr>
-                <w:rFonts w:eastAsia="Times New Roman" w:cs="Calibri"/>
-                <w:color w:val="000000"/>
-                <w:lang w:eastAsia="es-CO"/>
-              </w:rPr>
-              <w:t>Grupo de Infraestructura inmobiliaria de la Dirección Administrativa ICBF</w:t>
+              <w:t>- Grupo de Infraestructura inmobiliaria de la Dirección Administrativa ICBF</w:t>
             </w:r>
           </w:p>
         </w:tc>
@@ -3726,15 +3687,7 @@
                 <w:color w:val="000000"/>
                 <w:lang w:eastAsia="es-CO"/>
               </w:rPr>
-              <w:t xml:space="preserve">- </w:t>
-            </w:r>
-            <w:r>
-              <w:rPr>
-                <w:rFonts w:eastAsia="Times New Roman" w:cs="Calibri"/>
-                <w:color w:val="000000"/>
-                <w:lang w:eastAsia="es-CO"/>
-              </w:rPr>
-              <w:t>Grupo de Infraestructura inmobiliaria de la Dirección Administrativa ICBF</w:t>
+              <w:t>- Grupo de Infraestructura inmobiliaria de la Dirección Administrativa ICBF</w:t>
             </w:r>
           </w:p>
         </w:tc>
@@ -3834,15 +3787,7 @@
                 <w:color w:val="000000"/>
                 <w:lang w:eastAsia="es-CO"/>
               </w:rPr>
-              <w:t xml:space="preserve">- </w:t>
-            </w:r>
-            <w:r>
-              <w:rPr>
-                <w:rFonts w:eastAsia="Times New Roman" w:cs="Calibri"/>
-                <w:color w:val="000000"/>
-                <w:lang w:eastAsia="es-CO"/>
-              </w:rPr>
-              <w:t>Grupo de Infraestructura inmobiliaria de la Dirección Administrativa ICBF</w:t>
+              <w:t>- Grupo de Infraestructura inmobiliaria de la Dirección Administrativa ICBF</w:t>
             </w:r>
           </w:p>
         </w:tc>
@@ -3941,15 +3886,7 @@
                 <w:color w:val="000000"/>
                 <w:lang w:eastAsia="es-CO"/>
               </w:rPr>
-              <w:t xml:space="preserve">- </w:t>
-            </w:r>
-            <w:r>
-              <w:rPr>
-                <w:rFonts w:eastAsia="Times New Roman" w:cs="Calibri"/>
-                <w:color w:val="000000"/>
-                <w:lang w:eastAsia="es-CO"/>
-              </w:rPr>
-              <w:t>Grupo de Infraestructura inmobiliaria de la Dirección Administrativa ICBF</w:t>
+              <w:t>- Grupo de Infraestructura inmobiliaria de la Dirección Administrativa ICBF</w:t>
             </w:r>
           </w:p>
         </w:tc>
@@ -4116,28 +4053,6 @@
       <w:r>
         <w:t xml:space="preserve">Avanzar en adecuaciones de infraestructuras propias. </w:t>
       </w:r>
-      <w:proofErr w:type="gramStart"/>
-      <w:r>
-        <w:rPr>
-          <w:color w:val="FF0000"/>
-        </w:rPr>
-        <w:t>cuántas?</w:t>
-      </w:r>
-      <w:proofErr w:type="gramEnd"/>
-      <w:r>
-        <w:rPr>
-          <w:color w:val="FF0000"/>
-        </w:rPr>
-        <w:t xml:space="preserve"> </w:t>
-      </w:r>
-      <w:proofErr w:type="gramStart"/>
-      <w:r>
-        <w:rPr>
-          <w:color w:val="FF0000"/>
-        </w:rPr>
-        <w:t>Metas?</w:t>
-      </w:r>
-      <w:proofErr w:type="gramEnd"/>
     </w:p>
     <w:p>
       <w:pPr>
@@ -4156,20 +4071,8 @@
       <w:r>
         <w:t xml:space="preserve"> </w:t>
       </w:r>
-      <w:r>
-        <w:rPr>
-          <w:color w:val="FF0000"/>
-        </w:rPr>
-        <w:t xml:space="preserve">cuántas? </w:t>
-      </w:r>
-      <w:proofErr w:type="gramStart"/>
-      <w:r>
-        <w:rPr>
-          <w:color w:val="FF0000"/>
-        </w:rPr>
-        <w:t>Metas?</w:t>
-      </w:r>
-      <w:proofErr w:type="gramEnd"/>
+      <w:bookmarkStart w:id="0" w:name="_GoBack"/>
+      <w:bookmarkEnd w:id="0"/>
     </w:p>
     <w:p>
       <w:pPr>
@@ -4247,10 +4150,7 @@
         <w:t>Primera Infancia</w:t>
       </w:r>
       <w:r>
-        <w:t xml:space="preserve"> </w:t>
-      </w:r>
-      <w:r>
-        <w:t>en el SIGE</w:t>
+        <w:t xml:space="preserve"> en el SIGE</w:t>
       </w:r>
       <w:r>
         <w:t>.</w:t>
@@ -4573,25 +4473,7 @@
         </w:rPr>
       </w:pPr>
       <w:r>
-        <w:t xml:space="preserve">Diseñar </w:t>
-      </w:r>
-      <w:r>
-        <w:t xml:space="preserve">e implementar </w:t>
-      </w:r>
-      <w:r>
-        <w:t xml:space="preserve">procedimiento de </w:t>
-      </w:r>
-      <w:r>
-        <w:t xml:space="preserve">Dotaciones </w:t>
-      </w:r>
-      <w:r>
-        <w:t>de Primera Infancia</w:t>
-      </w:r>
-      <w:r>
-        <w:t xml:space="preserve"> en el SIGE</w:t>
-      </w:r>
-      <w:r>
-        <w:t>.</w:t>
+        <w:t>Diseñar e implementar procedimiento de Dotaciones de Primera Infancia en el SIGE.</w:t>
       </w:r>
     </w:p>
     <w:p>
@@ -4604,8 +4486,6 @@
           <w:rFonts w:asciiTheme="minorHAnsi" w:hAnsiTheme="minorHAnsi" w:cstheme="minorHAnsi"/>
         </w:rPr>
       </w:pPr>
-      <w:bookmarkStart w:id="0" w:name="_GoBack"/>
-      <w:bookmarkEnd w:id="0"/>
     </w:p>
     <w:p>
       <w:pPr>
@@ -4634,7 +4514,7 @@
 </file>
 
 <file path=word/numbering.xml><?xml version="1.0" encoding="utf-8"?>
-<w:numbering xmlns:wpc="http://schemas.microsoft.com/office/word/2010/wordprocessingCanvas" xmlns:cx="http://schemas.microsoft.com/office/drawing/2014/chartex" xmlns:cx1="http://schemas.microsoft.com/office/drawing/2015/9/8/chartex" xmlns:cx2="http://schemas.microsoft.com/office/drawing/2015/10/21/chartex" xmlns:cx3="http://schemas.microsoft.com/office/drawing/2016/5/9/chartex" xmlns:cx4="http://schemas.microsoft.com/office/drawing/2016/5/10/chartex" xmlns:cx5="http://schemas.microsoft.com/office/drawing/2016/5/11/chartex" xmlns:cx6="http://schemas.microsoft.com/office/drawing/2016/5/12/chartex" xmlns:cx7="http://schemas.microsoft.com/office/drawing/2016/5/13/chartex" xmlns:cx8="http://schemas.microsoft.com/office/drawing/2016/5/14/chartex" xmlns:mc="http://schemas.openxmlformats.org/markup-compatibility/2006" xmlns:aink="http://schemas.microsoft.com/office/drawing/2016/ink" xmlns:am3d="http://schemas.microsoft.com/office/drawing/2017/model3d" xmlns:o="urn:schemas-microsoft-com:office:office" xmlns:r="http://schemas.openxmlformats.org/officeDocument/2006/relationships" xmlns:m="http://schemas.openxmlformats.org/officeDocument/2006/math" xmlns:v="urn:schemas-microsoft-com:vml" xmlns:wp14="http://schemas.microsoft.com/office/word/2010/wordprocessingDrawing" xmlns:wp="http://schemas.openxmlformats.org/drawingml/2006/wordprocessingDrawing" xmlns:w10="urn:schemas-microsoft-com:office:word" xmlns:w="http://schemas.openxmlformats.org/wordprocessingml/2006/main" xmlns:w14="http://schemas.microsoft.com/office/word/2010/wordml" xmlns:w15="http://schemas.microsoft.com/office/word/2012/wordml" xmlns:w16cid="http://schemas.microsoft.com/office/word/2016/wordml/cid" xmlns:w16se="http://schemas.microsoft.com/office/word/2015/wordml/symex" xmlns:wpg="http://schemas.microsoft.com/office/word/2010/wordprocessingGroup" xmlns:wpi="http://schemas.microsoft.com/office/word/2010/wordprocessingInk" xmlns:wne="http://schemas.microsoft.com/office/word/2006/wordml" xmlns:wps="http://schemas.microsoft.com/office/word/2010/wordprocessingShape" mc:Ignorable="w14 w15 w16se w16cid wp14">
+<w:numbering xmlns:wpc="http://schemas.microsoft.com/office/word/2010/wordprocessingCanvas" xmlns:cx="http://schemas.microsoft.com/office/drawing/2014/chartex" xmlns:mc="http://schemas.openxmlformats.org/markup-compatibility/2006" xmlns:o="urn:schemas-microsoft-com:office:office" xmlns:r="http://schemas.openxmlformats.org/officeDocument/2006/relationships" xmlns:m="http://schemas.openxmlformats.org/officeDocument/2006/math" xmlns:v="urn:schemas-microsoft-com:vml" xmlns:wp14="http://schemas.microsoft.com/office/word/2010/wordprocessingDrawing" xmlns:wp="http://schemas.openxmlformats.org/drawingml/2006/wordprocessingDrawing" xmlns:w10="urn:schemas-microsoft-com:office:word" xmlns:w="http://schemas.openxmlformats.org/wordprocessingml/2006/main" xmlns:w14="http://schemas.microsoft.com/office/word/2010/wordml" xmlns:w15="http://schemas.microsoft.com/office/word/2012/wordml" xmlns:w16se="http://schemas.microsoft.com/office/word/2015/wordml/symex" xmlns:wpg="http://schemas.microsoft.com/office/word/2010/wordprocessingGroup" xmlns:wpi="http://schemas.microsoft.com/office/word/2010/wordprocessingInk" xmlns:wne="http://schemas.microsoft.com/office/word/2006/wordml" xmlns:wps="http://schemas.microsoft.com/office/word/2010/wordprocessingShape" mc:Ignorable="w14 w15 w16se wp14">
   <w:abstractNum w:abstractNumId="0" w15:restartNumberingAfterBreak="0">
     <w:nsid w:val="0B56191A"/>
     <w:multiLevelType w:val="hybridMultilevel"/>
@@ -4987,7 +4867,7 @@
 </file>
 
 <file path=word/styles.xml><?xml version="1.0" encoding="utf-8"?>
-<w:styles xmlns:mc="http://schemas.openxmlformats.org/markup-compatibility/2006" xmlns:r="http://schemas.openxmlformats.org/officeDocument/2006/relationships" xmlns:w="http://schemas.openxmlformats.org/wordprocessingml/2006/main" xmlns:w14="http://schemas.microsoft.com/office/word/2010/wordml" xmlns:w15="http://schemas.microsoft.com/office/word/2012/wordml" xmlns:w16cid="http://schemas.microsoft.com/office/word/2016/wordml/cid" xmlns:w16se="http://schemas.microsoft.com/office/word/2015/wordml/symex" mc:Ignorable="w14 w15 w16se w16cid">
+<w:styles xmlns:mc="http://schemas.openxmlformats.org/markup-compatibility/2006" xmlns:r="http://schemas.openxmlformats.org/officeDocument/2006/relationships" xmlns:w="http://schemas.openxmlformats.org/wordprocessingml/2006/main" xmlns:w14="http://schemas.microsoft.com/office/word/2010/wordml" xmlns:w15="http://schemas.microsoft.com/office/word/2012/wordml" xmlns:w16se="http://schemas.microsoft.com/office/word/2015/wordml/symex" mc:Ignorable="w14 w15 w16se">
   <w:docDefaults>
     <w:rPrDefault>
       <w:rPr>
@@ -5003,7 +4883,7 @@
       </w:pPr>
     </w:pPrDefault>
   </w:docDefaults>
-  <w:latentStyles w:defLockedState="0" w:defUIPriority="99" w:defSemiHidden="0" w:defUnhideWhenUsed="0" w:defQFormat="0" w:count="375">
+  <w:latentStyles w:defLockedState="0" w:defUIPriority="99" w:defSemiHidden="0" w:defUnhideWhenUsed="0" w:defQFormat="0" w:count="371">
     <w:lsdException w:name="Normal" w:uiPriority="0" w:qFormat="1"/>
     <w:lsdException w:name="heading 1" w:uiPriority="9" w:qFormat="1"/>
     <w:lsdException w:name="heading 2" w:semiHidden="1" w:uiPriority="9" w:unhideWhenUsed="1" w:qFormat="1"/>
@@ -5109,6 +4989,7 @@
     <w:lsdException w:name="HTML Sample" w:semiHidden="1" w:unhideWhenUsed="1"/>
     <w:lsdException w:name="HTML Typewriter" w:semiHidden="1" w:unhideWhenUsed="1"/>
     <w:lsdException w:name="HTML Variable" w:semiHidden="1" w:unhideWhenUsed="1"/>
+    <w:lsdException w:name="Normal Table" w:semiHidden="1" w:unhideWhenUsed="1"/>
     <w:lsdException w:name="annotation subject" w:semiHidden="1" w:unhideWhenUsed="1"/>
     <w:lsdException w:name="No List" w:semiHidden="1" w:unhideWhenUsed="1"/>
     <w:lsdException w:name="Outline List 1" w:semiHidden="1" w:unhideWhenUsed="1"/>
@@ -5152,8 +5033,10 @@
     <w:lsdException w:name="Table Elegant" w:semiHidden="1" w:unhideWhenUsed="1"/>
     <w:lsdException w:name="Table Professional" w:semiHidden="1" w:unhideWhenUsed="1"/>
     <w:lsdException w:name="Table Subtle 1" w:semiHidden="1" w:unhideWhenUsed="1"/>
+    <w:lsdException w:name="Table Subtle 2" w:semiHidden="1" w:unhideWhenUsed="1"/>
     <w:lsdException w:name="Table Web 1" w:semiHidden="1" w:unhideWhenUsed="1"/>
     <w:lsdException w:name="Table Web 2" w:semiHidden="1" w:unhideWhenUsed="1"/>
+    <w:lsdException w:name="Table Web 3" w:semiHidden="1" w:unhideWhenUsed="1"/>
     <w:lsdException w:name="Balloon Text" w:semiHidden="1" w:unhideWhenUsed="1"/>
     <w:lsdException w:name="Table Grid" w:uiPriority="39"/>
     <w:lsdException w:name="Table Theme" w:semiHidden="1" w:unhideWhenUsed="1"/>
@@ -5372,10 +5255,6 @@
     <w:lsdException w:name="List Table 5 Dark Accent 6" w:uiPriority="50"/>
     <w:lsdException w:name="List Table 6 Colorful Accent 6" w:uiPriority="51"/>
     <w:lsdException w:name="List Table 7 Colorful Accent 6" w:uiPriority="52"/>
-    <w:lsdException w:name="Mention" w:semiHidden="1" w:unhideWhenUsed="1"/>
-    <w:lsdException w:name="Smart Hyperlink" w:semiHidden="1" w:unhideWhenUsed="1"/>
-    <w:lsdException w:name="Hashtag" w:semiHidden="1" w:unhideWhenUsed="1"/>
-    <w:lsdException w:name="Unresolved Mention" w:semiHidden="1" w:unhideWhenUsed="1"/>
   </w:latentStyles>
   <w:style w:type="paragraph" w:default="1" w:styleId="Normal">
     <w:name w:val="Normal"/>

</xml_diff>